<commit_message>
CoordError: 1) added to provide notification when SonTek data is loaded using other than earth coordinates UMeasQ: 1) added stacked bar graph for displaying measured discharge uncertainty_bottom_discharge UMeasurement: 1) added stacked bar graph for displaying uncertainty contributions from all sources Oursin: 1) rearranged columns in data frame, 2) normalized rectangular law by absolute value of total discharge QRev_Users.docx: 1) fixed text that referred to ensembles instead of depth cells in water track filters QRev: 1) added code for uncertainty graphics, 2) rearranged uncertainty table columns WTFilters: 1) change SNR label to SNR Range (dB)
</commit_message>
<xml_diff>
--- a/UI/Help/QRev_Users.docx
+++ b/UI/Help/QRev_Users.docx
@@ -15,10 +15,13 @@
         <w:pStyle w:val="Subtitle"/>
       </w:pPr>
       <w:r>
-        <w:t>6/18/2020</w:t>
+        <w:t>8/12</w:t>
       </w:r>
       <w:bookmarkStart w:id="0" w:name="_GoBack"/>
       <w:bookmarkEnd w:id="0"/>
+      <w:r>
+        <w:t>/2020</w:t>
+      </w:r>
     </w:p>
     <w:p>
       <w:r>
@@ -22738,7 +22741,13 @@
         <w:t>Beams % &lt;4</w:t>
       </w:r>
       <w:r>
-        <w:t>—Percentage of ensembles that had valid water track in less than 4 beams.</w:t>
+        <w:t xml:space="preserve">—Percentage of </w:t>
+      </w:r>
+      <w:r>
+        <w:t>depth cells</w:t>
+      </w:r>
+      <w:r>
+        <w:t xml:space="preserve"> that had valid water track in less than 4 beams.</w:t>
       </w:r>
     </w:p>
     <w:p>
@@ -22753,7 +22762,13 @@
         <w:t>Total % Invalid</w:t>
       </w:r>
       <w:r>
-        <w:t>—Percentage of ensembles with invalid water track velocity.</w:t>
+        <w:t xml:space="preserve">—Percentage of </w:t>
+      </w:r>
+      <w:r>
+        <w:t>depth cells</w:t>
+      </w:r>
+      <w:r>
+        <w:t xml:space="preserve"> with invalid water track velocity.</w:t>
       </w:r>
     </w:p>
     <w:p>
@@ -22768,7 +22783,13 @@
         <w:t>Orig Data % Invalid</w:t>
       </w:r>
       <w:r>
-        <w:t>—Percentage of ensembles that had invalid water track velocity prior to any filtering.</w:t>
+        <w:t xml:space="preserve">—Percentage of </w:t>
+      </w:r>
+      <w:r>
+        <w:t>depth cells</w:t>
+      </w:r>
+      <w:r>
+        <w:t xml:space="preserve"> that had invalid water track velocity prior to any filtering.</w:t>
       </w:r>
     </w:p>
     <w:p>
@@ -22783,7 +22804,13 @@
         <w:t>&lt;4 Beams % Invalid</w:t>
       </w:r>
       <w:r>
-        <w:t>—Percentage of ensembles with valid water track in less than 4 beams for which the water track velocity has been determined to be invalid.</w:t>
+        <w:t xml:space="preserve">—Percentage of </w:t>
+      </w:r>
+      <w:r>
+        <w:t>depth cells</w:t>
+      </w:r>
+      <w:r>
+        <w:t xml:space="preserve"> with valid water track in less than 4 beams for which the water track velocity has been determined to be invalid.</w:t>
       </w:r>
     </w:p>
     <w:p>
@@ -22799,7 +22826,13 @@
         <w:t>Error Vel % Invalid</w:t>
       </w:r>
       <w:r>
-        <w:t>—Percentage of ensembles that have been determined to be invalid due to filtering based on the water track error velocity.</w:t>
+        <w:t xml:space="preserve">—Percentage of </w:t>
+      </w:r>
+      <w:r>
+        <w:t>depth cells</w:t>
+      </w:r>
+      <w:r>
+        <w:t xml:space="preserve"> that have been determined to be invalid due to filtering based on the water track error velocity.</w:t>
       </w:r>
     </w:p>
     <w:p>
@@ -22814,7 +22847,13 @@
         <w:t>Vert Vel % Invalid</w:t>
       </w:r>
       <w:r>
-        <w:t>—Percentage of ensembles that have been determined to be invalid due to filtering based on the water track vertical velocity.</w:t>
+        <w:t xml:space="preserve">—Percentage of </w:t>
+      </w:r>
+      <w:r>
+        <w:t>depth cells</w:t>
+      </w:r>
+      <w:r>
+        <w:t xml:space="preserve"> that have been determined to be invalid due to filtering based on the water track vertical velocity.</w:t>
       </w:r>
     </w:p>
     <w:p>
@@ -22829,7 +22868,13 @@
         <w:t>Other % Invalid</w:t>
       </w:r>
       <w:r>
-        <w:t>—Percentage of ensembles that have been determined to be invalid due to filtering using other filters. Currently (2015) other filters are not implemented.</w:t>
+        <w:t xml:space="preserve">—Percentage of </w:t>
+      </w:r>
+      <w:r>
+        <w:t>depth cells</w:t>
+      </w:r>
+      <w:r>
+        <w:t xml:space="preserve"> that have been determined to be invalid due to filtering using other filters. Currently (2015) other filters are not implemented.</w:t>
       </w:r>
     </w:p>
     <w:p>
@@ -22844,7 +22889,13 @@
         <w:t>SNR % Invalid</w:t>
       </w:r>
       <w:r>
-        <w:t>—Percentage of ensembles that have been determined to be invalid due to filtering of the signal to noise ratio (SNR) range. This filter applies to SonTek data only.</w:t>
+        <w:t xml:space="preserve">—Percentage of </w:t>
+      </w:r>
+      <w:r>
+        <w:t>depth cells</w:t>
+      </w:r>
+      <w:r>
+        <w:t xml:space="preserve"> that have been determined to be invalid due to filtering of the signal to noise ratio (SNR) range. This filter applies to SonTek data only.</w:t>
       </w:r>
     </w:p>
     <w:p>
@@ -25978,56 +26029,56 @@
         <v:path o:extrusionok="f" gradientshapeok="t" o:connecttype="rect"/>
         <o:lock v:ext="edit" aspectratio="t"/>
       </v:shapetype>
-      <v:shape id="_x0000_i1042" type="#_x0000_t75" style="width:48pt;height:25.5pt;visibility:visible;mso-wrap-style:square" o:bullet="t">
+      <v:shape id="_x0000_i1034" type="#_x0000_t75" style="width:48pt;height:25.5pt;visibility:visible;mso-wrap-style:square" o:bullet="t">
         <v:imagedata r:id="rId1" o:title="" croptop="15747f" cropbottom="8556f" cropleft="20056f" cropright="20946f"/>
       </v:shape>
     </w:pict>
   </w:numPicBullet>
   <w:numPicBullet w:numPicBulletId="1">
     <w:pict>
-      <v:shape id="_x0000_i1043" type="#_x0000_t75" style="width:19.5pt;height:15.75pt;visibility:visible;mso-wrap-style:square" o:bullet="t">
+      <v:shape id="_x0000_i1035" type="#_x0000_t75" style="width:19.5pt;height:15.75pt;visibility:visible;mso-wrap-style:square" o:bullet="t">
         <v:imagedata r:id="rId2" o:title=""/>
       </v:shape>
     </w:pict>
   </w:numPicBullet>
   <w:numPicBullet w:numPicBulletId="2">
     <w:pict>
-      <v:shape id="_x0000_i1044" type="#_x0000_t75" style="width:14.25pt;height:14.25pt;visibility:visible;mso-wrap-style:square" o:bullet="t">
+      <v:shape id="_x0000_i1036" type="#_x0000_t75" style="width:14.25pt;height:14.25pt;visibility:visible;mso-wrap-style:square" o:bullet="t">
         <v:imagedata r:id="rId3" o:title=""/>
       </v:shape>
     </w:pict>
   </w:numPicBullet>
   <w:numPicBullet w:numPicBulletId="3">
     <w:pict>
-      <v:shape id="_x0000_i1045" type="#_x0000_t75" style="width:17.25pt;height:14.25pt;visibility:visible;mso-wrap-style:square" o:bullet="t">
+      <v:shape id="_x0000_i1037" type="#_x0000_t75" style="width:17.25pt;height:14.25pt;visibility:visible;mso-wrap-style:square" o:bullet="t">
         <v:imagedata r:id="rId4" o:title=""/>
       </v:shape>
     </w:pict>
   </w:numPicBullet>
   <w:numPicBullet w:numPicBulletId="4">
     <w:pict>
-      <v:shape id="_x0000_i1046" type="#_x0000_t75" style="width:15pt;height:12pt;visibility:visible;mso-wrap-style:square" o:bullet="t">
+      <v:shape id="_x0000_i1038" type="#_x0000_t75" style="width:15pt;height:12pt;visibility:visible;mso-wrap-style:square" o:bullet="t">
         <v:imagedata r:id="rId5" o:title=""/>
       </v:shape>
     </w:pict>
   </w:numPicBullet>
   <w:numPicBullet w:numPicBulletId="5">
     <w:pict>
-      <v:shape id="_x0000_i1047" type="#_x0000_t75" style="width:16.5pt;height:17.25pt;visibility:visible;mso-wrap-style:square" o:bullet="t">
+      <v:shape id="_x0000_i1039" type="#_x0000_t75" style="width:16.5pt;height:17.25pt;visibility:visible;mso-wrap-style:square" o:bullet="t">
         <v:imagedata r:id="rId6" o:title=""/>
       </v:shape>
     </w:pict>
   </w:numPicBullet>
   <w:numPicBullet w:numPicBulletId="6">
     <w:pict>
-      <v:shape id="_x0000_i1048" type="#_x0000_t75" style="width:15.75pt;height:15pt;visibility:visible;mso-wrap-style:square" o:bullet="t">
+      <v:shape id="_x0000_i1040" type="#_x0000_t75" style="width:15.75pt;height:15pt;visibility:visible;mso-wrap-style:square" o:bullet="t">
         <v:imagedata r:id="rId7" o:title=""/>
       </v:shape>
     </w:pict>
   </w:numPicBullet>
   <w:numPicBullet w:numPicBulletId="7">
     <w:pict>
-      <v:shape id="_x0000_i1049" type="#_x0000_t75" style="width:32.25pt;height:12.75pt;visibility:visible;mso-wrap-style:square" o:bullet="t">
+      <v:shape id="_x0000_i1041" type="#_x0000_t75" style="width:32.25pt;height:12.75pt;visibility:visible;mso-wrap-style:square" o:bullet="t">
         <v:imagedata r:id="rId8" o:title=""/>
       </v:shape>
     </w:pict>
@@ -28186,7 +28237,7 @@
 </file>
 
 <file path=customXml/itemProps1.xml><?xml version="1.0" encoding="utf-8"?>
-<ds:datastoreItem xmlns:ds="http://schemas.openxmlformats.org/officeDocument/2006/customXml" ds:itemID="{EFCBA913-7798-4927-A75A-8343980A3532}">
+<ds:datastoreItem xmlns:ds="http://schemas.openxmlformats.org/officeDocument/2006/customXml" ds:itemID="{72972FCC-E07F-4C5D-A455-936A2A4089EC}">
   <ds:schemaRefs>
     <ds:schemaRef ds:uri="http://schemas.openxmlformats.org/officeDocument/2006/bibliography"/>
   </ds:schemaRefs>

</xml_diff>